<commit_message>
tirei print do meu endereço ip
</commit_message>
<xml_diff>
--- a/atividade_introducao/dados_do_usuario.doc.docx
+++ b/atividade_introducao/dados_do_usuario.doc.docx
@@ -13,8 +13,10 @@
           <w:rFonts w:ascii="Arial" w:hAnsi="Arial" w:cs="Arial"/>
           <w:b/>
           <w:bCs/>
+          <w:color w:val="747474"/>
           <w:sz w:val="20"/>
           <w:szCs w:val="20"/>
+          <w:shd w:val="clear" w:color="auto" w:fill="FFFFFF"/>
         </w:rPr>
       </w:pPr>
       <w:r>
@@ -28,6 +30,57 @@
           <w:shd w:val="clear" w:color="auto" w:fill="FFFFFF"/>
         </w:rPr>
         <w:t>1460682123022</w:t>
+      </w:r>
+    </w:p>
+    <w:p>
+      <w:pPr>
+        <w:rPr>
+          <w:rFonts w:ascii="Arial" w:hAnsi="Arial" w:cs="Arial"/>
+          <w:b/>
+          <w:bCs/>
+          <w:sz w:val="20"/>
+          <w:szCs w:val="20"/>
+        </w:rPr>
+      </w:pPr>
+      <w:r>
+        <w:rPr>
+          <w:noProof/>
+        </w:rPr>
+        <w:drawing>
+          <wp:inline distT="0" distB="0" distL="0" distR="0" wp14:anchorId="04617E23" wp14:editId="626E6571">
+            <wp:extent cx="5400040" cy="3037840"/>
+            <wp:effectExtent l="0" t="0" r="0" b="0"/>
+            <wp:docPr id="1" name="Imagem 1" descr="Tela de computador com texto preto sobre fundo branco&#10;&#10;Descrição gerada automaticamente"/>
+            <wp:cNvGraphicFramePr>
+              <a:graphicFrameLocks xmlns:a="http://schemas.openxmlformats.org/drawingml/2006/main" noChangeAspect="1"/>
+            </wp:cNvGraphicFramePr>
+            <a:graphic xmlns:a="http://schemas.openxmlformats.org/drawingml/2006/main">
+              <a:graphicData uri="http://schemas.openxmlformats.org/drawingml/2006/picture">
+                <pic:pic xmlns:pic="http://schemas.openxmlformats.org/drawingml/2006/picture">
+                  <pic:nvPicPr>
+                    <pic:cNvPr id="1" name="Imagem 1" descr="Tela de computador com texto preto sobre fundo branco&#10;&#10;Descrição gerada automaticamente"/>
+                    <pic:cNvPicPr/>
+                  </pic:nvPicPr>
+                  <pic:blipFill>
+                    <a:blip r:embed="rId4"/>
+                    <a:stretch>
+                      <a:fillRect/>
+                    </a:stretch>
+                  </pic:blipFill>
+                  <pic:spPr>
+                    <a:xfrm>
+                      <a:off x="0" y="0"/>
+                      <a:ext cx="5400040" cy="3037840"/>
+                    </a:xfrm>
+                    <a:prstGeom prst="rect">
+                      <a:avLst/>
+                    </a:prstGeom>
+                  </pic:spPr>
+                </pic:pic>
+              </a:graphicData>
+            </a:graphic>
+          </wp:inline>
+        </w:drawing>
       </w:r>
     </w:p>
     <w:sectPr>

</xml_diff>

<commit_message>
tirei print do pacote office e do phyton
</commit_message>
<xml_diff>
--- a/atividade_introducao/dados_do_usuario.doc.docx
+++ b/atividade_introducao/dados_do_usuario.doc.docx
@@ -82,6 +82,227 @@
           </wp:inline>
         </w:drawing>
       </w:r>
+    </w:p>
+    <w:p>
+      <w:pPr>
+        <w:rPr>
+          <w:rFonts w:ascii="Arial" w:hAnsi="Arial" w:cs="Arial"/>
+          <w:b/>
+          <w:bCs/>
+          <w:sz w:val="20"/>
+          <w:szCs w:val="20"/>
+        </w:rPr>
+      </w:pPr>
+      <w:r>
+        <w:rPr>
+          <w:noProof/>
+        </w:rPr>
+        <w:drawing>
+          <wp:inline distT="0" distB="0" distL="0" distR="0" wp14:anchorId="28A7F058" wp14:editId="6C3760B2">
+            <wp:extent cx="5400040" cy="3037840"/>
+            <wp:effectExtent l="0" t="0" r="0" b="0"/>
+            <wp:docPr id="2" name="Imagem 2" descr="Tela de computador com texto preto sobre fundo branco&#10;&#10;Descrição gerada automaticamente"/>
+            <wp:cNvGraphicFramePr>
+              <a:graphicFrameLocks xmlns:a="http://schemas.openxmlformats.org/drawingml/2006/main" noChangeAspect="1"/>
+            </wp:cNvGraphicFramePr>
+            <a:graphic xmlns:a="http://schemas.openxmlformats.org/drawingml/2006/main">
+              <a:graphicData uri="http://schemas.openxmlformats.org/drawingml/2006/picture">
+                <pic:pic xmlns:pic="http://schemas.openxmlformats.org/drawingml/2006/picture">
+                  <pic:nvPicPr>
+                    <pic:cNvPr id="2" name="Imagem 2" descr="Tela de computador com texto preto sobre fundo branco&#10;&#10;Descrição gerada automaticamente"/>
+                    <pic:cNvPicPr/>
+                  </pic:nvPicPr>
+                  <pic:blipFill>
+                    <a:blip r:embed="rId5"/>
+                    <a:stretch>
+                      <a:fillRect/>
+                    </a:stretch>
+                  </pic:blipFill>
+                  <pic:spPr>
+                    <a:xfrm>
+                      <a:off x="0" y="0"/>
+                      <a:ext cx="5400040" cy="3037840"/>
+                    </a:xfrm>
+                    <a:prstGeom prst="rect">
+                      <a:avLst/>
+                    </a:prstGeom>
+                  </pic:spPr>
+                </pic:pic>
+              </a:graphicData>
+            </a:graphic>
+          </wp:inline>
+        </w:drawing>
+      </w:r>
+    </w:p>
+    <w:p>
+      <w:pPr>
+        <w:rPr>
+          <w:rFonts w:ascii="Arial" w:hAnsi="Arial" w:cs="Arial"/>
+          <w:sz w:val="20"/>
+          <w:szCs w:val="20"/>
+        </w:rPr>
+      </w:pPr>
+      <w:r>
+        <w:rPr>
+          <w:rFonts w:ascii="Arial" w:hAnsi="Arial" w:cs="Arial"/>
+          <w:sz w:val="20"/>
+          <w:szCs w:val="20"/>
+        </w:rPr>
+        <w:t xml:space="preserve">O Project não </w:t>
+      </w:r>
+      <w:proofErr w:type="spellStart"/>
+      <w:r>
+        <w:rPr>
+          <w:rFonts w:ascii="Arial" w:hAnsi="Arial" w:cs="Arial"/>
+          <w:sz w:val="20"/>
+          <w:szCs w:val="20"/>
+        </w:rPr>
+        <w:t>esta</w:t>
+      </w:r>
+      <w:proofErr w:type="spellEnd"/>
+      <w:r>
+        <w:rPr>
+          <w:rFonts w:ascii="Arial" w:hAnsi="Arial" w:cs="Arial"/>
+          <w:sz w:val="20"/>
+          <w:szCs w:val="20"/>
+        </w:rPr>
+        <w:t xml:space="preserve"> disponível para baixar.</w:t>
+      </w:r>
+    </w:p>
+    <w:p>
+      <w:pPr>
+        <w:rPr>
+          <w:rFonts w:ascii="Arial" w:hAnsi="Arial" w:cs="Arial"/>
+          <w:sz w:val="20"/>
+          <w:szCs w:val="20"/>
+        </w:rPr>
+      </w:pPr>
+      <w:r>
+        <w:rPr>
+          <w:noProof/>
+        </w:rPr>
+        <w:lastRenderedPageBreak/>
+        <w:drawing>
+          <wp:inline distT="0" distB="0" distL="0" distR="0" wp14:anchorId="367479A5" wp14:editId="12782370">
+            <wp:extent cx="5400040" cy="3037840"/>
+            <wp:effectExtent l="0" t="0" r="0" b="0"/>
+            <wp:docPr id="4" name="Imagem 4" descr="Tela de computador com jogo&#10;&#10;Descrição gerada automaticamente"/>
+            <wp:cNvGraphicFramePr>
+              <a:graphicFrameLocks xmlns:a="http://schemas.openxmlformats.org/drawingml/2006/main" noChangeAspect="1"/>
+            </wp:cNvGraphicFramePr>
+            <a:graphic xmlns:a="http://schemas.openxmlformats.org/drawingml/2006/main">
+              <a:graphicData uri="http://schemas.openxmlformats.org/drawingml/2006/picture">
+                <pic:pic xmlns:pic="http://schemas.openxmlformats.org/drawingml/2006/picture">
+                  <pic:nvPicPr>
+                    <pic:cNvPr id="4" name="Imagem 4" descr="Tela de computador com jogo&#10;&#10;Descrição gerada automaticamente"/>
+                    <pic:cNvPicPr/>
+                  </pic:nvPicPr>
+                  <pic:blipFill>
+                    <a:blip r:embed="rId6"/>
+                    <a:stretch>
+                      <a:fillRect/>
+                    </a:stretch>
+                  </pic:blipFill>
+                  <pic:spPr>
+                    <a:xfrm>
+                      <a:off x="0" y="0"/>
+                      <a:ext cx="5400040" cy="3037840"/>
+                    </a:xfrm>
+                    <a:prstGeom prst="rect">
+                      <a:avLst/>
+                    </a:prstGeom>
+                  </pic:spPr>
+                </pic:pic>
+              </a:graphicData>
+            </a:graphic>
+          </wp:inline>
+        </w:drawing>
+      </w:r>
+    </w:p>
+    <w:p>
+      <w:pPr>
+        <w:rPr>
+          <w:rFonts w:ascii="Arial" w:hAnsi="Arial" w:cs="Arial"/>
+          <w:sz w:val="20"/>
+          <w:szCs w:val="20"/>
+        </w:rPr>
+      </w:pPr>
+      <w:r>
+        <w:rPr>
+          <w:rFonts w:ascii="Arial" w:hAnsi="Arial" w:cs="Arial"/>
+          <w:sz w:val="20"/>
+          <w:szCs w:val="20"/>
+        </w:rPr>
+        <w:t>Pacote office</w:t>
+      </w:r>
+      <w:r>
+        <w:rPr>
+          <w:rFonts w:ascii="Arial" w:hAnsi="Arial" w:cs="Arial"/>
+          <w:sz w:val="20"/>
+          <w:szCs w:val="20"/>
+        </w:rPr>
+        <w:t xml:space="preserve"> e </w:t>
+      </w:r>
+      <w:proofErr w:type="spellStart"/>
+      <w:r>
+        <w:rPr>
+          <w:rFonts w:ascii="Arial" w:hAnsi="Arial" w:cs="Arial"/>
+          <w:sz w:val="20"/>
+          <w:szCs w:val="20"/>
+        </w:rPr>
+        <w:t>Phyton</w:t>
+      </w:r>
+      <w:proofErr w:type="spellEnd"/>
+      <w:r>
+        <w:rPr>
+          <w:rFonts w:ascii="Arial" w:hAnsi="Arial" w:cs="Arial"/>
+          <w:sz w:val="20"/>
+          <w:szCs w:val="20"/>
+        </w:rPr>
+        <w:t xml:space="preserve"> </w:t>
+      </w:r>
+      <w:r>
+        <w:rPr>
+          <w:rFonts w:ascii="Arial" w:hAnsi="Arial" w:cs="Arial"/>
+          <w:sz w:val="20"/>
+          <w:szCs w:val="20"/>
+        </w:rPr>
+        <w:t>instala</w:t>
+      </w:r>
+      <w:r>
+        <w:rPr>
+          <w:rFonts w:ascii="Arial" w:hAnsi="Arial" w:cs="Arial"/>
+          <w:sz w:val="20"/>
+          <w:szCs w:val="20"/>
+        </w:rPr>
+        <w:t>do</w:t>
+      </w:r>
+      <w:r>
+        <w:rPr>
+          <w:rFonts w:ascii="Arial" w:hAnsi="Arial" w:cs="Arial"/>
+          <w:sz w:val="20"/>
+          <w:szCs w:val="20"/>
+        </w:rPr>
+        <w:t>.</w:t>
+      </w:r>
+    </w:p>
+    <w:p>
+      <w:pPr>
+        <w:rPr>
+          <w:rFonts w:ascii="Arial" w:hAnsi="Arial" w:cs="Arial"/>
+          <w:sz w:val="20"/>
+          <w:szCs w:val="20"/>
+        </w:rPr>
+      </w:pPr>
+    </w:p>
+    <w:p>
+      <w:pPr>
+        <w:rPr>
+          <w:rFonts w:ascii="Arial" w:hAnsi="Arial" w:cs="Arial"/>
+          <w:sz w:val="20"/>
+          <w:szCs w:val="20"/>
+        </w:rPr>
+      </w:pPr>
     </w:p>
     <w:sectPr>
       <w:pgSz w:w="11906" w:h="16838"/>

</xml_diff>

<commit_message>
tirei print do meu endereço ip atraves do prompt de comando
</commit_message>
<xml_diff>
--- a/atividade_introducao/dados_do_usuario.doc.docx
+++ b/atividade_introducao/dados_do_usuario.doc.docx
@@ -285,6 +285,100 @@
         </w:rPr>
         <w:t>.</w:t>
       </w:r>
+    </w:p>
+    <w:p>
+      <w:pPr>
+        <w:rPr>
+          <w:rFonts w:ascii="Arial" w:hAnsi="Arial" w:cs="Arial"/>
+          <w:sz w:val="20"/>
+          <w:szCs w:val="20"/>
+        </w:rPr>
+      </w:pPr>
+      <w:r>
+        <w:rPr>
+          <w:noProof/>
+        </w:rPr>
+        <w:drawing>
+          <wp:inline distT="0" distB="0" distL="0" distR="0" wp14:anchorId="63D8F999" wp14:editId="3E4941AC">
+            <wp:extent cx="5400040" cy="3037840"/>
+            <wp:effectExtent l="0" t="0" r="0" b="0"/>
+            <wp:docPr id="5" name="Imagem 5" descr="Texto&#10;&#10;Descrição gerada automaticamente"/>
+            <wp:cNvGraphicFramePr>
+              <a:graphicFrameLocks xmlns:a="http://schemas.openxmlformats.org/drawingml/2006/main" noChangeAspect="1"/>
+            </wp:cNvGraphicFramePr>
+            <a:graphic xmlns:a="http://schemas.openxmlformats.org/drawingml/2006/main">
+              <a:graphicData uri="http://schemas.openxmlformats.org/drawingml/2006/picture">
+                <pic:pic xmlns:pic="http://schemas.openxmlformats.org/drawingml/2006/picture">
+                  <pic:nvPicPr>
+                    <pic:cNvPr id="5" name="Imagem 5" descr="Texto&#10;&#10;Descrição gerada automaticamente"/>
+                    <pic:cNvPicPr/>
+                  </pic:nvPicPr>
+                  <pic:blipFill>
+                    <a:blip r:embed="rId7"/>
+                    <a:stretch>
+                      <a:fillRect/>
+                    </a:stretch>
+                  </pic:blipFill>
+                  <pic:spPr>
+                    <a:xfrm>
+                      <a:off x="0" y="0"/>
+                      <a:ext cx="5400040" cy="3037840"/>
+                    </a:xfrm>
+                    <a:prstGeom prst="rect">
+                      <a:avLst/>
+                    </a:prstGeom>
+                  </pic:spPr>
+                </pic:pic>
+              </a:graphicData>
+            </a:graphic>
+          </wp:inline>
+        </w:drawing>
+      </w:r>
+    </w:p>
+    <w:p>
+      <w:pPr>
+        <w:rPr>
+          <w:rFonts w:ascii="Arial" w:hAnsi="Arial" w:cs="Arial"/>
+          <w:sz w:val="20"/>
+          <w:szCs w:val="20"/>
+        </w:rPr>
+      </w:pPr>
+      <w:r>
+        <w:rPr>
+          <w:rFonts w:ascii="Arial" w:hAnsi="Arial" w:cs="Arial"/>
+          <w:sz w:val="20"/>
+          <w:szCs w:val="20"/>
+        </w:rPr>
+        <w:t xml:space="preserve">Print do endereço </w:t>
+      </w:r>
+      <w:proofErr w:type="spellStart"/>
+      <w:r>
+        <w:rPr>
+          <w:rFonts w:ascii="Arial" w:hAnsi="Arial" w:cs="Arial"/>
+          <w:sz w:val="20"/>
+          <w:szCs w:val="20"/>
+        </w:rPr>
+        <w:t>ip</w:t>
+      </w:r>
+      <w:proofErr w:type="spellEnd"/>
+    </w:p>
+    <w:p>
+      <w:pPr>
+        <w:rPr>
+          <w:rFonts w:ascii="Arial" w:hAnsi="Arial" w:cs="Arial"/>
+          <w:sz w:val="20"/>
+          <w:szCs w:val="20"/>
+        </w:rPr>
+      </w:pPr>
+    </w:p>
+    <w:p>
+      <w:pPr>
+        <w:rPr>
+          <w:rFonts w:ascii="Arial" w:hAnsi="Arial" w:cs="Arial"/>
+          <w:sz w:val="20"/>
+          <w:szCs w:val="20"/>
+        </w:rPr>
+      </w:pPr>
     </w:p>
     <w:p>
       <w:pPr>

</xml_diff>